<commit_message>
Se agrega diseño al registro
</commit_message>
<xml_diff>
--- a/Readme.docx
+++ b/Readme.docx
@@ -41,21 +41,7 @@
         <w:rPr>
           <w:lang w:val="es-AR"/>
         </w:rPr>
-        <w:t xml:space="preserve">La idea de esta página es que puedas controlar quien te paga los meses en los diferentes servicios de streaming compartidos entre tu familia y amigos. Vos anotas quien te paga y ellos </w:t>
-      </w:r>
-      <w:proofErr w:type="gramStart"/>
-      <w:r>
-        <w:rPr>
-          <w:lang w:val="es-AR"/>
-        </w:rPr>
-        <w:t>pueden</w:t>
-      </w:r>
-      <w:proofErr w:type="gramEnd"/>
-      <w:r>
-        <w:rPr>
-          <w:lang w:val="es-AR"/>
-        </w:rPr>
-        <w:t xml:space="preserve"> ver qué meses abonaron.</w:t>
+        <w:t>La idea de esta página es que puedas controlar quien te paga los meses en los diferentes servicios de streaming compartidos entre tu familia y amigos. Vos anotas quien te paga y ellos pueden ver qué meses abonaron.</w:t>
       </w:r>
     </w:p>
     <w:p>
@@ -146,60 +132,8 @@
           <w:lang w:val="es-AR"/>
         </w:rPr>
       </w:pPr>
-      <w:r>
-        <w:rPr>
-          <w:lang w:val="es-AR"/>
-        </w:rPr>
-        <w:drawing>
-          <wp:anchor distT="0" distB="0" distL="114300" distR="114300" simplePos="0" relativeHeight="251658240" behindDoc="1" locked="0" layoutInCell="1" allowOverlap="1" wp14:anchorId="4DD7D0D5" wp14:editId="5FF2E622">
-            <wp:simplePos x="0" y="0"/>
-            <wp:positionH relativeFrom="column">
-              <wp:posOffset>4514850</wp:posOffset>
-            </wp:positionH>
-            <wp:positionV relativeFrom="paragraph">
-              <wp:posOffset>10160</wp:posOffset>
-            </wp:positionV>
-            <wp:extent cx="1095375" cy="514350"/>
-            <wp:effectExtent l="0" t="0" r="9525" b="0"/>
-            <wp:wrapSquare wrapText="bothSides"/>
-            <wp:docPr id="1" name="Imagen 1"/>
-            <wp:cNvGraphicFramePr>
-              <a:graphicFrameLocks xmlns:a="http://schemas.openxmlformats.org/drawingml/2006/main" noChangeAspect="1"/>
-            </wp:cNvGraphicFramePr>
-            <a:graphic xmlns:a="http://schemas.openxmlformats.org/drawingml/2006/main">
-              <a:graphicData uri="http://schemas.openxmlformats.org/drawingml/2006/picture">
-                <pic:pic xmlns:pic="http://schemas.openxmlformats.org/drawingml/2006/picture">
-                  <pic:nvPicPr>
-                    <pic:cNvPr id="1" name=""/>
-                    <pic:cNvPicPr/>
-                  </pic:nvPicPr>
-                  <pic:blipFill>
-                    <a:blip r:embed="rId7">
-                      <a:extLst>
-                        <a:ext uri="{28A0092B-C50C-407E-A947-70E740481C1C}">
-                          <a14:useLocalDpi xmlns:a14="http://schemas.microsoft.com/office/drawing/2010/main" val="0"/>
-                        </a:ext>
-                      </a:extLst>
-                    </a:blip>
-                    <a:stretch>
-                      <a:fillRect/>
-                    </a:stretch>
-                  </pic:blipFill>
-                  <pic:spPr>
-                    <a:xfrm>
-                      <a:off x="0" y="0"/>
-                      <a:ext cx="1095375" cy="514350"/>
-                    </a:xfrm>
-                    <a:prstGeom prst="rect">
-                      <a:avLst/>
-                    </a:prstGeom>
-                  </pic:spPr>
-                </pic:pic>
-              </a:graphicData>
-            </a:graphic>
-          </wp:anchor>
-        </w:drawing>
-      </w:r>
+      <w:bookmarkStart w:id="0" w:name="_GoBack"/>
+      <w:bookmarkEnd w:id="0"/>
       <w:r>
         <w:rPr>
           <w:lang w:val="es-AR"/>
@@ -251,7 +185,8 @@
       </w:pPr>
       <w:r>
         <w:rPr>
-          <w:lang w:val="es-AR"/>
+          <w:noProof/>
+          <w:lang w:val="es-AR" w:eastAsia="es-AR"/>
         </w:rPr>
         <w:drawing>
           <wp:anchor distT="0" distB="0" distL="114300" distR="114300" simplePos="0" relativeHeight="251659264" behindDoc="1" locked="0" layoutInCell="1" allowOverlap="1" wp14:anchorId="053B1711" wp14:editId="5EED1C18">
@@ -285,7 +220,7 @@
                     <pic:cNvPicPr/>
                   </pic:nvPicPr>
                   <pic:blipFill>
-                    <a:blip r:embed="rId8">
+                    <a:blip r:embed="rId7">
                       <a:extLst>
                         <a:ext uri="{28A0092B-C50C-407E-A947-70E740481C1C}">
                           <a14:useLocalDpi xmlns:a14="http://schemas.microsoft.com/office/drawing/2010/main" val="0"/>
@@ -390,7 +325,8 @@
       </w:pPr>
       <w:r>
         <w:rPr>
-          <w:lang w:val="es-AR"/>
+          <w:noProof/>
+          <w:lang w:val="es-AR" w:eastAsia="es-AR"/>
         </w:rPr>
         <w:drawing>
           <wp:anchor distT="0" distB="0" distL="114300" distR="114300" simplePos="0" relativeHeight="251665408" behindDoc="0" locked="0" layoutInCell="1" allowOverlap="1" wp14:anchorId="56EA4899" wp14:editId="1DE4FF95">
@@ -416,7 +352,7 @@
                     <pic:cNvPicPr/>
                   </pic:nvPicPr>
                   <pic:blipFill>
-                    <a:blip r:embed="rId9">
+                    <a:blip r:embed="rId8">
                       <a:extLst>
                         <a:ext uri="{28A0092B-C50C-407E-A947-70E740481C1C}">
                           <a14:useLocalDpi xmlns:a14="http://schemas.microsoft.com/office/drawing/2010/main" val="0"/>
@@ -550,8 +486,6 @@
         </w:rPr>
         <w:t xml:space="preserve"> buscado</w:t>
       </w:r>
-      <w:bookmarkStart w:id="0" w:name="_GoBack"/>
-      <w:bookmarkEnd w:id="0"/>
     </w:p>
     <w:p>
       <w:pPr>
@@ -562,7 +496,8 @@
       </w:pPr>
       <w:r>
         <w:rPr>
-          <w:lang w:val="es-AR"/>
+          <w:noProof/>
+          <w:lang w:val="es-AR" w:eastAsia="es-AR"/>
         </w:rPr>
         <w:drawing>
           <wp:anchor distT="0" distB="0" distL="114300" distR="114300" simplePos="0" relativeHeight="251660288" behindDoc="1" locked="0" layoutInCell="1" allowOverlap="1" wp14:anchorId="31182245" wp14:editId="2A627860">
@@ -596,7 +531,7 @@
                     <pic:cNvPicPr/>
                   </pic:nvPicPr>
                   <pic:blipFill>
-                    <a:blip r:embed="rId10">
+                    <a:blip r:embed="rId9">
                       <a:extLst>
                         <a:ext uri="{28A0092B-C50C-407E-A947-70E740481C1C}">
                           <a14:useLocalDpi xmlns:a14="http://schemas.microsoft.com/office/drawing/2010/main" val="0"/>
@@ -818,13 +753,7 @@
         <w:rPr>
           <w:lang w:val="es-AR"/>
         </w:rPr>
-        <w:t xml:space="preserve"> </w:t>
-      </w:r>
-      <w:r>
-        <w:rPr>
-          <w:lang w:val="es-AR"/>
-        </w:rPr>
-        <w:t>(</w:t>
+        <w:t xml:space="preserve"> (</w:t>
       </w:r>
       <w:r>
         <w:rPr>
@@ -914,13 +843,7 @@
         <w:rPr>
           <w:lang w:val="es-AR"/>
         </w:rPr>
-        <w:t xml:space="preserve"> </w:t>
-      </w:r>
-      <w:r>
-        <w:rPr>
-          <w:lang w:val="es-AR"/>
-        </w:rPr>
-        <w:t>(</w:t>
+        <w:t xml:space="preserve"> (</w:t>
       </w:r>
       <w:r>
         <w:rPr>
@@ -951,7 +874,8 @@
       </w:pPr>
       <w:r>
         <w:rPr>
-          <w:lang w:val="es-AR"/>
+          <w:noProof/>
+          <w:lang w:val="es-AR" w:eastAsia="es-AR"/>
         </w:rPr>
         <w:drawing>
           <wp:anchor distT="0" distB="0" distL="114300" distR="114300" simplePos="0" relativeHeight="251661312" behindDoc="1" locked="0" layoutInCell="1" allowOverlap="1" wp14:anchorId="13F171B4" wp14:editId="004F07E9">
@@ -966,6 +890,88 @@
             <wp:effectExtent l="0" t="0" r="9525" b="0"/>
             <wp:wrapTopAndBottom/>
             <wp:docPr id="5" name="Imagen 5"/>
+            <wp:cNvGraphicFramePr>
+              <a:graphicFrameLocks xmlns:a="http://schemas.openxmlformats.org/drawingml/2006/main" noChangeAspect="1"/>
+            </wp:cNvGraphicFramePr>
+            <a:graphic xmlns:a="http://schemas.openxmlformats.org/drawingml/2006/main">
+              <a:graphicData uri="http://schemas.openxmlformats.org/drawingml/2006/picture">
+                <pic:pic xmlns:pic="http://schemas.openxmlformats.org/drawingml/2006/picture">
+                  <pic:nvPicPr>
+                    <pic:cNvPr id="1" name=""/>
+                    <pic:cNvPicPr/>
+                  </pic:nvPicPr>
+                  <pic:blipFill>
+                    <a:blip r:embed="rId10">
+                      <a:extLst>
+                        <a:ext uri="{28A0092B-C50C-407E-A947-70E740481C1C}">
+                          <a14:useLocalDpi xmlns:a14="http://schemas.microsoft.com/office/drawing/2010/main" val="0"/>
+                        </a:ext>
+                      </a:extLst>
+                    </a:blip>
+                    <a:stretch>
+                      <a:fillRect/>
+                    </a:stretch>
+                  </pic:blipFill>
+                  <pic:spPr>
+                    <a:xfrm>
+                      <a:off x="0" y="0"/>
+                      <a:ext cx="771525" cy="552450"/>
+                    </a:xfrm>
+                    <a:prstGeom prst="rect">
+                      <a:avLst/>
+                    </a:prstGeom>
+                  </pic:spPr>
+                </pic:pic>
+              </a:graphicData>
+            </a:graphic>
+          </wp:anchor>
+        </w:drawing>
+      </w:r>
+      <w:r>
+        <w:rPr>
+          <w:lang w:val="es-AR"/>
+        </w:rPr>
+        <w:t xml:space="preserve">Al </w:t>
+      </w:r>
+      <w:r>
+        <w:rPr>
+          <w:lang w:val="es-AR"/>
+        </w:rPr>
+        <w:t>presionar en el botón Editar correspondiente al mes se podrá editar el pago del servicio.</w:t>
+      </w:r>
+      <w:r>
+        <w:rPr>
+          <w:noProof/>
+          <w:lang w:val="es-AR" w:eastAsia="es-AR"/>
+        </w:rPr>
+        <w:t xml:space="preserve"> </w:t>
+      </w:r>
+    </w:p>
+    <w:p>
+      <w:pPr>
+        <w:ind w:left="720"/>
+        <w:rPr>
+          <w:lang w:val="es-AR"/>
+        </w:rPr>
+      </w:pPr>
+      <w:r>
+        <w:rPr>
+          <w:noProof/>
+          <w:lang w:val="es-AR" w:eastAsia="es-AR"/>
+        </w:rPr>
+        <w:drawing>
+          <wp:anchor distT="0" distB="0" distL="114300" distR="114300" simplePos="0" relativeHeight="251662336" behindDoc="0" locked="0" layoutInCell="1" allowOverlap="1" wp14:anchorId="52F4A984" wp14:editId="1A61BD4F">
+            <wp:simplePos x="0" y="0"/>
+            <wp:positionH relativeFrom="margin">
+              <wp:align>center</wp:align>
+            </wp:positionH>
+            <wp:positionV relativeFrom="paragraph">
+              <wp:posOffset>1069340</wp:posOffset>
+            </wp:positionV>
+            <wp:extent cx="1619250" cy="476250"/>
+            <wp:effectExtent l="0" t="0" r="0" b="0"/>
+            <wp:wrapTopAndBottom/>
+            <wp:docPr id="6" name="Imagen 6"/>
             <wp:cNvGraphicFramePr>
               <a:graphicFrameLocks xmlns:a="http://schemas.openxmlformats.org/drawingml/2006/main" noChangeAspect="1"/>
             </wp:cNvGraphicFramePr>
@@ -991,7 +997,7 @@
                   <pic:spPr>
                     <a:xfrm>
                       <a:off x="0" y="0"/>
-                      <a:ext cx="771525" cy="552450"/>
+                      <a:ext cx="1619250" cy="476250"/>
                     </a:xfrm>
                     <a:prstGeom prst="rect">
                       <a:avLst/>
@@ -1007,46 +1013,42 @@
         <w:rPr>
           <w:lang w:val="es-AR"/>
         </w:rPr>
-        <w:t xml:space="preserve">Al </w:t>
-      </w:r>
-      <w:r>
-        <w:rPr>
-          <w:lang w:val="es-AR"/>
-        </w:rPr>
-        <w:t>presionar en el botón Editar correspondiente al mes se podrá editar el pago del servicio.</w:t>
-      </w:r>
+        <w:t>En el menú izquierdo al presionar en el botón Agregar Servicio se podrá acceder al formulario para agregar un nuevo Servicio</w:t>
+      </w:r>
+    </w:p>
+    <w:p>
+      <w:pPr>
+        <w:ind w:left="720"/>
+        <w:rPr>
+          <w:lang w:val="es-AR"/>
+        </w:rPr>
+      </w:pPr>
+    </w:p>
+    <w:p>
+      <w:pPr>
+        <w:ind w:left="720"/>
+        <w:rPr>
+          <w:lang w:val="es-AR"/>
+        </w:rPr>
+      </w:pPr>
       <w:r>
         <w:rPr>
           <w:noProof/>
           <w:lang w:val="es-AR" w:eastAsia="es-AR"/>
         </w:rPr>
-        <w:t xml:space="preserve"> </w:t>
-      </w:r>
-    </w:p>
-    <w:p>
-      <w:pPr>
-        <w:ind w:left="720"/>
-        <w:rPr>
-          <w:lang w:val="es-AR"/>
-        </w:rPr>
-      </w:pPr>
-      <w:r>
-        <w:rPr>
-          <w:lang w:val="es-AR"/>
-        </w:rPr>
         <w:drawing>
-          <wp:anchor distT="0" distB="0" distL="114300" distR="114300" simplePos="0" relativeHeight="251662336" behindDoc="0" locked="0" layoutInCell="1" allowOverlap="1" wp14:anchorId="52F4A984" wp14:editId="1A61BD4F">
+          <wp:anchor distT="0" distB="0" distL="114300" distR="114300" simplePos="0" relativeHeight="251663360" behindDoc="0" locked="0" layoutInCell="1" allowOverlap="1" wp14:anchorId="38EFE970" wp14:editId="1003320E">
             <wp:simplePos x="0" y="0"/>
             <wp:positionH relativeFrom="margin">
               <wp:align>center</wp:align>
             </wp:positionH>
             <wp:positionV relativeFrom="paragraph">
-              <wp:posOffset>1069340</wp:posOffset>
+              <wp:posOffset>657225</wp:posOffset>
             </wp:positionV>
-            <wp:extent cx="1619250" cy="476250"/>
-            <wp:effectExtent l="0" t="0" r="0" b="0"/>
+            <wp:extent cx="1609950" cy="438211"/>
+            <wp:effectExtent l="0" t="0" r="9525" b="0"/>
             <wp:wrapTopAndBottom/>
-            <wp:docPr id="6" name="Imagen 6"/>
+            <wp:docPr id="7" name="Imagen 7"/>
             <wp:cNvGraphicFramePr>
               <a:graphicFrameLocks xmlns:a="http://schemas.openxmlformats.org/drawingml/2006/main" noChangeAspect="1"/>
             </wp:cNvGraphicFramePr>
@@ -1072,82 +1074,6 @@
                   <pic:spPr>
                     <a:xfrm>
                       <a:off x="0" y="0"/>
-                      <a:ext cx="1619250" cy="476250"/>
-                    </a:xfrm>
-                    <a:prstGeom prst="rect">
-                      <a:avLst/>
-                    </a:prstGeom>
-                  </pic:spPr>
-                </pic:pic>
-              </a:graphicData>
-            </a:graphic>
-          </wp:anchor>
-        </w:drawing>
-      </w:r>
-      <w:r>
-        <w:rPr>
-          <w:lang w:val="es-AR"/>
-        </w:rPr>
-        <w:t>En el menú izquierdo al presionar en el botón Agregar Servicio se podrá acceder al formulario para agregar un nuevo Servicio</w:t>
-      </w:r>
-    </w:p>
-    <w:p>
-      <w:pPr>
-        <w:ind w:left="720"/>
-        <w:rPr>
-          <w:lang w:val="es-AR"/>
-        </w:rPr>
-      </w:pPr>
-    </w:p>
-    <w:p>
-      <w:pPr>
-        <w:ind w:left="720"/>
-        <w:rPr>
-          <w:lang w:val="es-AR"/>
-        </w:rPr>
-      </w:pPr>
-      <w:r>
-        <w:rPr>
-          <w:lang w:val="es-AR"/>
-        </w:rPr>
-        <w:drawing>
-          <wp:anchor distT="0" distB="0" distL="114300" distR="114300" simplePos="0" relativeHeight="251663360" behindDoc="0" locked="0" layoutInCell="1" allowOverlap="1" wp14:anchorId="38EFE970" wp14:editId="1003320E">
-            <wp:simplePos x="0" y="0"/>
-            <wp:positionH relativeFrom="margin">
-              <wp:align>center</wp:align>
-            </wp:positionH>
-            <wp:positionV relativeFrom="paragraph">
-              <wp:posOffset>657225</wp:posOffset>
-            </wp:positionV>
-            <wp:extent cx="1609950" cy="438211"/>
-            <wp:effectExtent l="0" t="0" r="9525" b="0"/>
-            <wp:wrapTopAndBottom/>
-            <wp:docPr id="7" name="Imagen 7"/>
-            <wp:cNvGraphicFramePr>
-              <a:graphicFrameLocks xmlns:a="http://schemas.openxmlformats.org/drawingml/2006/main" noChangeAspect="1"/>
-            </wp:cNvGraphicFramePr>
-            <a:graphic xmlns:a="http://schemas.openxmlformats.org/drawingml/2006/main">
-              <a:graphicData uri="http://schemas.openxmlformats.org/drawingml/2006/picture">
-                <pic:pic xmlns:pic="http://schemas.openxmlformats.org/drawingml/2006/picture">
-                  <pic:nvPicPr>
-                    <pic:cNvPr id="1" name=""/>
-                    <pic:cNvPicPr/>
-                  </pic:nvPicPr>
-                  <pic:blipFill>
-                    <a:blip r:embed="rId13">
-                      <a:extLst>
-                        <a:ext uri="{28A0092B-C50C-407E-A947-70E740481C1C}">
-                          <a14:useLocalDpi xmlns:a14="http://schemas.microsoft.com/office/drawing/2010/main" val="0"/>
-                        </a:ext>
-                      </a:extLst>
-                    </a:blip>
-                    <a:stretch>
-                      <a:fillRect/>
-                    </a:stretch>
-                  </pic:blipFill>
-                  <pic:spPr>
-                    <a:xfrm>
-                      <a:off x="0" y="0"/>
                       <a:ext cx="1609950" cy="438211"/>
                     </a:xfrm>
                     <a:prstGeom prst="rect">
@@ -1320,7 +1246,8 @@
       </w:pPr>
       <w:r>
         <w:rPr>
-          <w:lang w:val="es-AR"/>
+          <w:noProof/>
+          <w:lang w:val="es-AR" w:eastAsia="es-AR"/>
         </w:rPr>
         <w:drawing>
           <wp:anchor distT="0" distB="0" distL="114300" distR="114300" simplePos="0" relativeHeight="251664384" behindDoc="0" locked="0" layoutInCell="1" allowOverlap="1" wp14:anchorId="6C396BD6" wp14:editId="63558BE2">
@@ -1346,7 +1273,7 @@
                     <pic:cNvPicPr/>
                   </pic:nvPicPr>
                   <pic:blipFill>
-                    <a:blip r:embed="rId14">
+                    <a:blip r:embed="rId13">
                       <a:extLst>
                         <a:ext uri="{28A0092B-C50C-407E-A947-70E740481C1C}">
                           <a14:useLocalDpi xmlns:a14="http://schemas.microsoft.com/office/drawing/2010/main" val="0"/>

</xml_diff>